<commit_message>
Aula do dia 15/09/2022, conclusao da ADO 4
</commit_message>
<xml_diff>
--- a/3_Semestre/Introdução a Redes e Computadores/ADO 3 - Servidores e Desktops.docx
+++ b/3_Semestre/Introdução a Redes e Computadores/ADO 3 - Servidores e Desktops.docx
@@ -91,6 +91,11 @@
       </w:r>
     </w:p>
     <w:p>
+      <w:pPr>
+        <w:rPr>
+          <w:u w:val="single"/>
+        </w:rPr>
+      </w:pPr>
       <w:r>
         <w:t>Também existem tipos de servidores como, servidor de torre que é o tipo mais comum e o mais recomendado para pequenas empresas, com uma infraestrutura</w:t>
       </w:r>
@@ -99,6 +104,28 @@
       </w:r>
       <w:r>
         <w:t xml:space="preserve"> </w:t>
+      </w:r>
+      <w:r>
+        <w:t>monitoramento e manutenção de forma mais simples. Um outro tipo de servidor chamado Servidor em Rack que é indicado para empresas já em crescimento, permitindo expansão, conexão de unidades de armazenamento externo do tipo NAS ou SAN e arquitetura altamente dimensionável</w:t>
+      </w:r>
+      <w:r>
+        <w:t xml:space="preserve">. E por último o servidor Infraestrutura Modular que é típico indicado para grandes empresas, que necessita de uma alta capacidade de processamento e armazenamento, onde sua principal vantagem é que os cabos de alimentação, cabos de rede e sistemas de arrefecimento são compartilhados entre os Servidores </w:t>
+      </w:r>
+      <w:proofErr w:type="spellStart"/>
+      <w:r>
+        <w:t>Blade</w:t>
+      </w:r>
+      <w:proofErr w:type="spellEnd"/>
+      <w:r>
+        <w:t xml:space="preserve">. </w:t>
+      </w:r>
+      <w:proofErr w:type="gramStart"/>
+      <w:r>
+        <w:t>Ou seja</w:t>
+      </w:r>
+      <w:proofErr w:type="gramEnd"/>
+      <w:r>
+        <w:t xml:space="preserve"> existem outros tipos de servidores para tipos de capacidades diferentes.</w:t>
       </w:r>
     </w:p>
     <w:p>

</xml_diff>